<commit_message>
SQL QUESTION LAST 10
</commit_message>
<xml_diff>
--- a/DBMS Notes/SQL QUESTIONS.docx
+++ b/DBMS Notes/SQL QUESTIONS.docx
@@ -5653,7 +5653,7 @@
               </wp:anchor>
             </w:drawing>
           </mc:Choice>
-          <mc:Fallback xmlns:w16sdtdh="http://schemas.microsoft.com/office/word/2020/wordml/sdtdatahash" xmlns:w16="http://schemas.microsoft.com/office/word/2018/wordml" xmlns:w16cid="http://schemas.microsoft.com/office/word/2016/wordml/cid" xmlns:w16cex="http://schemas.microsoft.com/office/word/2018/wordml/cex" xmlns:oel="http://schemas.microsoft.com/office/2019/extlst" xmlns:am3d="http://schemas.microsoft.com/office/drawing/2017/model3d" xmlns:aink="http://schemas.microsoft.com/office/drawing/2016/ink" xmlns:cx8="http://schemas.microsoft.com/office/drawing/2016/5/14/chartex" xmlns:cx7="http://schemas.microsoft.com/office/drawing/2016/5/13/chartex" xmlns:cx6="http://schemas.microsoft.com/office/drawing/2016/5/12/chartex" xmlns:cx5="http://schemas.microsoft.com/office/drawing/2016/5/11/chartex" xmlns:cx4="http://schemas.microsoft.com/office/drawing/2016/5/10/chartex" xmlns:cx3="http://schemas.microsoft.com/office/drawing/2016/5/9/chartex" xmlns:cx2="http://schemas.microsoft.com/office/drawing/2015/10/21/chartex" xmlns:cx1="http://schemas.microsoft.com/office/drawing/2015/9/8/chartex">
+          <mc:Fallback xmlns:cx1="http://schemas.microsoft.com/office/drawing/2015/9/8/chartex" xmlns:cx2="http://schemas.microsoft.com/office/drawing/2015/10/21/chartex" xmlns:cx3="http://schemas.microsoft.com/office/drawing/2016/5/9/chartex" xmlns:cx4="http://schemas.microsoft.com/office/drawing/2016/5/10/chartex" xmlns:cx5="http://schemas.microsoft.com/office/drawing/2016/5/11/chartex" xmlns:cx6="http://schemas.microsoft.com/office/drawing/2016/5/12/chartex" xmlns:cx7="http://schemas.microsoft.com/office/drawing/2016/5/13/chartex" xmlns:cx8="http://schemas.microsoft.com/office/drawing/2016/5/14/chartex" xmlns:aink="http://schemas.microsoft.com/office/drawing/2016/ink" xmlns:am3d="http://schemas.microsoft.com/office/drawing/2017/model3d" xmlns:oel="http://schemas.microsoft.com/office/2019/extlst" xmlns:w16cex="http://schemas.microsoft.com/office/word/2018/wordml/cex" xmlns:w16cid="http://schemas.microsoft.com/office/word/2016/wordml/cid" xmlns:w16="http://schemas.microsoft.com/office/word/2018/wordml" xmlns:w16sdtdh="http://schemas.microsoft.com/office/word/2020/wordml/sdtdatahash">
             <w:pict>
               <v:shapetype w14:anchorId="44823BB0" id="_x0000_t75" coordsize="21600,21600" o:spt="75" o:preferrelative="t" path="m@4@5l@4@11@9@11@9@5xe" filled="f" stroked="f">
                 <v:stroke joinstyle="miter"/>
@@ -6159,9 +6159,10 @@
       <w:r>
         <w:rPr>
           <w:rFonts w:ascii="Consolas" w:hAnsi="Consolas"/>
-          <w:sz w:val="24"/>
-          <w:szCs w:val="24"/>
-          <w:lang w:val="en-GB"/>
+          <w:noProof/>
+          <w:sz w:val="24"/>
+          <w:szCs w:val="24"/>
+          <w:lang w:val="en-US"/>
         </w:rPr>
         <w:drawing>
           <wp:inline distT="0" distB="0" distL="0" distR="0" wp14:anchorId="46967F78" wp14:editId="5CF7A953">
@@ -6231,9 +6232,10 @@
       <w:r>
         <w:rPr>
           <w:rFonts w:ascii="Consolas" w:hAnsi="Consolas"/>
-          <w:sz w:val="24"/>
-          <w:szCs w:val="24"/>
-          <w:lang w:val="en-GB"/>
+          <w:noProof/>
+          <w:sz w:val="24"/>
+          <w:szCs w:val="24"/>
+          <w:lang w:val="en-US"/>
         </w:rPr>
         <w:drawing>
           <wp:inline distT="0" distB="0" distL="0" distR="0" wp14:anchorId="5519A814" wp14:editId="5451FA48">
@@ -6385,9 +6387,10 @@
       <w:r>
         <w:rPr>
           <w:rFonts w:ascii="Consolas" w:hAnsi="Consolas"/>
-          <w:sz w:val="24"/>
-          <w:szCs w:val="24"/>
-          <w:lang w:val="en-GB"/>
+          <w:noProof/>
+          <w:sz w:val="24"/>
+          <w:szCs w:val="24"/>
+          <w:lang w:val="en-US"/>
         </w:rPr>
         <w:drawing>
           <wp:inline distT="0" distB="0" distL="0" distR="0" wp14:anchorId="263132AB" wp14:editId="58121264">
@@ -6552,9 +6555,10 @@
       <w:r>
         <w:rPr>
           <w:rFonts w:ascii="Consolas" w:hAnsi="Consolas"/>
-          <w:sz w:val="24"/>
-          <w:szCs w:val="24"/>
-          <w:lang w:val="en-GB"/>
+          <w:noProof/>
+          <w:sz w:val="24"/>
+          <w:szCs w:val="24"/>
+          <w:lang w:val="en-US"/>
         </w:rPr>
         <w:lastRenderedPageBreak/>
         <w:drawing>
@@ -6603,26 +6607,6 @@
           <w:lang w:val="en-GB"/>
         </w:rPr>
       </w:pPr>
-    </w:p>
-    <w:p>
-      <w:pPr>
-        <w:rPr>
-          <w:rFonts w:ascii="Consolas" w:hAnsi="Consolas"/>
-          <w:sz w:val="24"/>
-          <w:szCs w:val="24"/>
-          <w:lang w:val="en-GB"/>
-        </w:rPr>
-      </w:pPr>
-    </w:p>
-    <w:p>
-      <w:pPr>
-        <w:rPr>
-          <w:rFonts w:ascii="Consolas" w:hAnsi="Consolas"/>
-          <w:sz w:val="24"/>
-          <w:szCs w:val="24"/>
-          <w:lang w:val="en-GB"/>
-        </w:rPr>
-      </w:pPr>
       <w:r>
         <w:rPr>
           <w:rFonts w:ascii="Consolas" w:hAnsi="Consolas"/>
@@ -6693,74 +6677,13 @@
           <w:lang w:val="en-GB"/>
         </w:rPr>
       </w:pPr>
-    </w:p>
-    <w:p>
-      <w:pPr>
-        <w:rPr>
-          <w:rFonts w:ascii="Consolas" w:hAnsi="Consolas"/>
-          <w:sz w:val="24"/>
-          <w:szCs w:val="24"/>
-          <w:lang w:val="en-GB"/>
-        </w:rPr>
-      </w:pPr>
-    </w:p>
-    <w:p>
-      <w:pPr>
-        <w:rPr>
-          <w:rFonts w:ascii="Consolas" w:hAnsi="Consolas"/>
-          <w:sz w:val="24"/>
-          <w:szCs w:val="24"/>
-          <w:lang w:val="en-GB"/>
-        </w:rPr>
-      </w:pPr>
-    </w:p>
-    <w:p>
-      <w:pPr>
-        <w:rPr>
-          <w:rFonts w:ascii="Consolas" w:hAnsi="Consolas"/>
-          <w:sz w:val="24"/>
-          <w:szCs w:val="24"/>
-          <w:lang w:val="en-GB"/>
-        </w:rPr>
-      </w:pPr>
-    </w:p>
-    <w:p>
-      <w:pPr>
-        <w:rPr>
-          <w:rFonts w:ascii="Consolas" w:hAnsi="Consolas"/>
-          <w:sz w:val="24"/>
-          <w:szCs w:val="24"/>
-          <w:lang w:val="en-GB"/>
-        </w:rPr>
-      </w:pPr>
-    </w:p>
-    <w:p>
-      <w:pPr>
-        <w:rPr>
-          <w:rFonts w:ascii="Consolas" w:hAnsi="Consolas"/>
-          <w:sz w:val="24"/>
-          <w:szCs w:val="24"/>
-          <w:lang w:val="en-GB"/>
-        </w:rPr>
-      </w:pPr>
-    </w:p>
-    <w:p>
-      <w:pPr>
-        <w:rPr>
-          <w:rFonts w:ascii="Consolas" w:hAnsi="Consolas"/>
-          <w:sz w:val="24"/>
-          <w:szCs w:val="24"/>
-          <w:lang w:val="en-GB"/>
-        </w:rPr>
-      </w:pPr>
-      <w:r>
-        <w:rPr>
-          <w:rFonts w:ascii="Consolas" w:hAnsi="Consolas"/>
-          <w:sz w:val="24"/>
-          <w:szCs w:val="24"/>
-          <w:lang w:val="en-GB"/>
-        </w:rPr>
-        <w:lastRenderedPageBreak/>
+      <w:r>
+        <w:rPr>
+          <w:rFonts w:ascii="Consolas" w:hAnsi="Consolas"/>
+          <w:sz w:val="24"/>
+          <w:szCs w:val="24"/>
+          <w:lang w:val="en-GB"/>
+        </w:rPr>
         <w:t>-- Q-33. Write an SQL query to determine the nth (say n=5) highest salary from a table.</w:t>
       </w:r>
     </w:p>
@@ -6776,9 +6699,10 @@
       <w:r>
         <w:rPr>
           <w:rFonts w:ascii="Consolas" w:hAnsi="Consolas"/>
-          <w:sz w:val="24"/>
-          <w:szCs w:val="24"/>
-          <w:lang w:val="en-GB"/>
+          <w:noProof/>
+          <w:sz w:val="24"/>
+          <w:szCs w:val="24"/>
+          <w:lang w:val="en-US"/>
         </w:rPr>
         <w:drawing>
           <wp:inline distT="0" distB="0" distL="0" distR="0" wp14:anchorId="3A19288A" wp14:editId="3667115D">
@@ -6829,10 +6753,12 @@
       <w:r>
         <w:rPr>
           <w:rFonts w:ascii="Consolas" w:hAnsi="Consolas"/>
-          <w:sz w:val="24"/>
-          <w:szCs w:val="24"/>
-          <w:lang w:val="en-GB"/>
-        </w:rPr>
+          <w:noProof/>
+          <w:sz w:val="24"/>
+          <w:szCs w:val="24"/>
+          <w:lang w:val="en-US"/>
+        </w:rPr>
+        <w:lastRenderedPageBreak/>
         <w:drawing>
           <wp:inline distT="0" distB="0" distL="0" distR="0" wp14:anchorId="3F92EF96" wp14:editId="02FE2E74">
             <wp:extent cx="5725324" cy="981212"/>
@@ -6940,9 +6866,10 @@
       <w:r>
         <w:rPr>
           <w:rFonts w:ascii="Consolas" w:hAnsi="Consolas"/>
-          <w:sz w:val="24"/>
-          <w:szCs w:val="24"/>
-          <w:lang w:val="en-GB"/>
+          <w:noProof/>
+          <w:sz w:val="24"/>
+          <w:szCs w:val="24"/>
+          <w:lang w:val="en-US"/>
         </w:rPr>
         <w:drawing>
           <wp:inline distT="0" distB="0" distL="0" distR="0" wp14:anchorId="08DDB756" wp14:editId="0B451437">
@@ -7009,152 +6936,50 @@
           <w:lang w:val="en-GB"/>
         </w:rPr>
       </w:pPr>
-    </w:p>
-    <w:p>
-      <w:pPr>
-        <w:rPr>
-          <w:rFonts w:ascii="Consolas" w:hAnsi="Consolas"/>
-          <w:sz w:val="24"/>
-          <w:szCs w:val="24"/>
-          <w:lang w:val="en-GB"/>
-        </w:rPr>
-      </w:pPr>
-      <w:r>
-        <w:rPr>
-          <w:rFonts w:ascii="Consolas" w:hAnsi="Consolas"/>
-          <w:sz w:val="24"/>
-          <w:szCs w:val="24"/>
-          <w:lang w:val="en-GB"/>
-        </w:rPr>
-        <w:t>-- Q-36. Write an SQL query to show the second highest salary from a table using sub-query.</w:t>
-      </w:r>
-    </w:p>
-    <w:p>
-      <w:pPr>
-        <w:rPr>
-          <w:rFonts w:ascii="Consolas" w:hAnsi="Consolas"/>
-          <w:sz w:val="24"/>
-          <w:szCs w:val="24"/>
-          <w:lang w:val="en-GB"/>
-        </w:rPr>
-      </w:pPr>
-    </w:p>
-    <w:p>
-      <w:pPr>
-        <w:rPr>
-          <w:rFonts w:ascii="Consolas" w:hAnsi="Consolas"/>
-          <w:sz w:val="24"/>
-          <w:szCs w:val="24"/>
-          <w:lang w:val="en-GB"/>
-        </w:rPr>
-      </w:pPr>
-      <w:r>
-        <w:rPr>
-          <w:rFonts w:ascii="Consolas" w:hAnsi="Consolas"/>
-          <w:sz w:val="24"/>
-          <w:szCs w:val="24"/>
-          <w:lang w:val="en-GB"/>
-        </w:rPr>
-        <w:t>-- Q-37. Write an SQL query to show one row twice in results from a table.</w:t>
-      </w:r>
-    </w:p>
-    <w:p>
-      <w:pPr>
-        <w:rPr>
-          <w:rFonts w:ascii="Consolas" w:hAnsi="Consolas"/>
-          <w:sz w:val="24"/>
-          <w:szCs w:val="24"/>
-          <w:lang w:val="en-GB"/>
-        </w:rPr>
-      </w:pPr>
-    </w:p>
-    <w:p>
-      <w:pPr>
-        <w:rPr>
-          <w:rFonts w:ascii="Consolas" w:hAnsi="Consolas"/>
-          <w:sz w:val="24"/>
-          <w:szCs w:val="24"/>
-          <w:lang w:val="en-GB"/>
-        </w:rPr>
-      </w:pPr>
-    </w:p>
-    <w:p>
-      <w:pPr>
-        <w:rPr>
-          <w:rFonts w:ascii="Consolas" w:hAnsi="Consolas"/>
-          <w:sz w:val="24"/>
-          <w:szCs w:val="24"/>
-          <w:lang w:val="en-GB"/>
-        </w:rPr>
-      </w:pPr>
-    </w:p>
-    <w:p>
-      <w:pPr>
-        <w:rPr>
-          <w:rFonts w:ascii="Consolas" w:hAnsi="Consolas"/>
-          <w:sz w:val="24"/>
-          <w:szCs w:val="24"/>
-          <w:lang w:val="en-GB"/>
-        </w:rPr>
-      </w:pPr>
-    </w:p>
-    <w:p>
-      <w:pPr>
-        <w:rPr>
-          <w:rFonts w:ascii="Consolas" w:hAnsi="Consolas"/>
-          <w:sz w:val="24"/>
-          <w:szCs w:val="24"/>
-          <w:lang w:val="en-GB"/>
-        </w:rPr>
-      </w:pPr>
-    </w:p>
-    <w:p>
-      <w:pPr>
-        <w:rPr>
-          <w:rFonts w:ascii="Consolas" w:hAnsi="Consolas"/>
-          <w:sz w:val="24"/>
-          <w:szCs w:val="24"/>
-          <w:lang w:val="en-GB"/>
-        </w:rPr>
-      </w:pPr>
-    </w:p>
-    <w:p>
-      <w:pPr>
-        <w:rPr>
-          <w:rFonts w:ascii="Consolas" w:hAnsi="Consolas"/>
-          <w:sz w:val="24"/>
-          <w:szCs w:val="24"/>
-          <w:lang w:val="en-GB"/>
-        </w:rPr>
-      </w:pPr>
-      <w:r>
-        <w:rPr>
-          <w:rFonts w:ascii="Consolas" w:hAnsi="Consolas"/>
-          <w:sz w:val="24"/>
-          <w:szCs w:val="24"/>
-          <w:lang w:val="en-GB"/>
-        </w:rPr>
-        <w:t xml:space="preserve">-- Q-38. Write an SQL query to list </w:t>
-      </w:r>
-      <w:proofErr w:type="spellStart"/>
-      <w:r>
-        <w:rPr>
-          <w:rFonts w:ascii="Consolas" w:hAnsi="Consolas"/>
-          <w:sz w:val="24"/>
-          <w:szCs w:val="24"/>
-          <w:lang w:val="en-GB"/>
-        </w:rPr>
-        <w:t>worker_id</w:t>
-      </w:r>
-      <w:proofErr w:type="spellEnd"/>
-      <w:r>
-        <w:rPr>
-          <w:rFonts w:ascii="Consolas" w:hAnsi="Consolas"/>
-          <w:sz w:val="24"/>
-          <w:szCs w:val="24"/>
-          <w:lang w:val="en-GB"/>
-        </w:rPr>
-        <w:t xml:space="preserve"> who does not get bonus.</w:t>
+      <w:r>
+        <w:rPr>
+          <w:rFonts w:ascii="Consolas" w:hAnsi="Consolas"/>
+          <w:sz w:val="24"/>
+          <w:szCs w:val="24"/>
+          <w:lang w:val="en-GB"/>
+        </w:rPr>
+        <w:t>C</w:t>
+      </w:r>
+      <w:r>
+        <w:rPr>
+          <w:rFonts w:ascii="Consolas" w:hAnsi="Consolas"/>
+          <w:sz w:val="24"/>
+          <w:szCs w:val="24"/>
+          <w:lang w:val="en-GB"/>
+        </w:rPr>
+        <w:t>om</w:t>
+      </w:r>
+      <w:r>
+        <w:rPr>
+          <w:rFonts w:ascii="Consolas" w:hAnsi="Consolas"/>
+          <w:sz w:val="24"/>
+          <w:szCs w:val="24"/>
+          <w:lang w:val="en-GB"/>
+        </w:rPr>
+        <w:t xml:space="preserve">paring with </w:t>
+      </w:r>
+      <w:r>
+        <w:rPr>
+          <w:rFonts w:ascii="Consolas" w:hAnsi="Consolas"/>
+          <w:sz w:val="24"/>
+          <w:szCs w:val="24"/>
+          <w:lang w:val="en-GB"/>
+        </w:rPr>
+        <w:t>self-table</w:t>
+      </w:r>
+      <w:r>
+        <w:rPr>
+          <w:rFonts w:ascii="Consolas" w:hAnsi="Consolas"/>
+          <w:sz w:val="24"/>
+          <w:szCs w:val="24"/>
+          <w:lang w:val="en-GB"/>
+        </w:rPr>
+        <w:t>.</w:t>
       </w:r>
     </w:p>
     <w:p>
@@ -7174,10 +6999,10 @@
           <w:lang w:val="en-GB"/>
         </w:rPr>
         <w:drawing>
-          <wp:inline distT="0" distB="0" distL="0" distR="0" wp14:anchorId="30D19A8B" wp14:editId="5D982DC2">
-            <wp:extent cx="5731510" cy="2751455"/>
-            <wp:effectExtent l="0" t="0" r="2540" b="0"/>
-            <wp:docPr id="12" name="Picture 12"/>
+          <wp:inline distT="0" distB="0" distL="0" distR="0" wp14:anchorId="286FF63A" wp14:editId="6058B0F8">
+            <wp:extent cx="5731510" cy="2150110"/>
+            <wp:effectExtent l="0" t="0" r="2540" b="2540"/>
+            <wp:docPr id="20" name="Picture 20"/>
             <wp:cNvGraphicFramePr>
               <a:graphicFrameLocks xmlns:a="http://schemas.openxmlformats.org/drawingml/2006/main" noChangeAspect="1"/>
             </wp:cNvGraphicFramePr>
@@ -7197,7 +7022,7 @@
                   <pic:spPr>
                     <a:xfrm>
                       <a:off x="0" y="0"/>
-                      <a:ext cx="5731510" cy="2751455"/>
+                      <a:ext cx="5731510" cy="2150110"/>
                     </a:xfrm>
                     <a:prstGeom prst="rect">
                       <a:avLst/>
@@ -7209,18 +7034,87 @@
           </wp:inline>
         </w:drawing>
       </w:r>
-      <w:r>
-        <w:rPr>
-          <w:rFonts w:ascii="Consolas" w:hAnsi="Consolas"/>
-          <w:sz w:val="24"/>
-          <w:szCs w:val="24"/>
-          <w:lang w:val="en-GB"/>
-        </w:rPr>
+    </w:p>
+    <w:p>
+      <w:pPr>
+        <w:rPr>
+          <w:rFonts w:ascii="Consolas" w:hAnsi="Consolas"/>
+          <w:sz w:val="24"/>
+          <w:szCs w:val="24"/>
+          <w:lang w:val="en-GB"/>
+        </w:rPr>
+      </w:pPr>
+      <w:r>
+        <w:rPr>
+          <w:rFonts w:ascii="Consolas" w:hAnsi="Consolas"/>
+          <w:sz w:val="24"/>
+          <w:szCs w:val="24"/>
+          <w:lang w:val="en-GB"/>
+        </w:rPr>
+        <w:t>-- Q-36. Write an SQL query to show the second highest salary from a table using sub-query.</w:t>
+      </w:r>
+    </w:p>
+    <w:p>
+      <w:pPr>
+        <w:rPr>
+          <w:rFonts w:ascii="Consolas" w:hAnsi="Consolas"/>
+          <w:sz w:val="24"/>
+          <w:szCs w:val="24"/>
+          <w:lang w:val="en-GB"/>
+        </w:rPr>
+      </w:pPr>
+    </w:p>
+    <w:p>
+      <w:pPr>
+        <w:rPr>
+          <w:rFonts w:ascii="Consolas" w:hAnsi="Consolas"/>
+          <w:sz w:val="24"/>
+          <w:szCs w:val="24"/>
+          <w:lang w:val="en-GB"/>
+        </w:rPr>
+      </w:pPr>
+      <w:r>
+        <w:rPr>
+          <w:rFonts w:ascii="Consolas" w:hAnsi="Consolas"/>
+          <w:sz w:val="24"/>
+          <w:szCs w:val="24"/>
+          <w:lang w:val="en-GB"/>
+        </w:rPr>
+        <w:t>-- Q-37. Write an SQL query to show one row twice in results from a table.</w:t>
+      </w:r>
+    </w:p>
+    <w:p>
+      <w:pPr>
+        <w:rPr>
+          <w:rFonts w:ascii="Consolas" w:hAnsi="Consolas"/>
+          <w:sz w:val="24"/>
+          <w:szCs w:val="24"/>
+          <w:lang w:val="en-GB"/>
+        </w:rPr>
+      </w:pPr>
+    </w:p>
+    <w:p>
+      <w:pPr>
+        <w:rPr>
+          <w:rFonts w:ascii="Consolas" w:hAnsi="Consolas"/>
+          <w:sz w:val="24"/>
+          <w:szCs w:val="24"/>
+          <w:lang w:val="en-GB"/>
+        </w:rPr>
+      </w:pPr>
+      <w:r>
+        <w:rPr>
+          <w:rFonts w:ascii="Consolas" w:hAnsi="Consolas"/>
+          <w:sz w:val="24"/>
+          <w:szCs w:val="24"/>
+          <w:lang w:val="en-GB"/>
+        </w:rPr>
+        <w:lastRenderedPageBreak/>
         <w:drawing>
-          <wp:inline distT="0" distB="0" distL="0" distR="0" wp14:anchorId="3AE15BF7" wp14:editId="46967063">
-            <wp:extent cx="5731510" cy="915670"/>
-            <wp:effectExtent l="0" t="0" r="2540" b="0"/>
-            <wp:docPr id="13" name="Picture 13"/>
+          <wp:inline distT="0" distB="0" distL="0" distR="0" wp14:anchorId="5437A014" wp14:editId="4E6FD3BE">
+            <wp:extent cx="5731510" cy="2684145"/>
+            <wp:effectExtent l="0" t="0" r="2540" b="1905"/>
+            <wp:docPr id="22" name="Picture 22"/>
             <wp:cNvGraphicFramePr>
               <a:graphicFrameLocks xmlns:a="http://schemas.openxmlformats.org/drawingml/2006/main" noChangeAspect="1"/>
             </wp:cNvGraphicFramePr>
@@ -7240,6 +7134,267 @@
                   <pic:spPr>
                     <a:xfrm>
                       <a:off x="0" y="0"/>
+                      <a:ext cx="5731510" cy="2684145"/>
+                    </a:xfrm>
+                    <a:prstGeom prst="rect">
+                      <a:avLst/>
+                    </a:prstGeom>
+                  </pic:spPr>
+                </pic:pic>
+              </a:graphicData>
+            </a:graphic>
+          </wp:inline>
+        </w:drawing>
+      </w:r>
+    </w:p>
+    <w:p>
+      <w:pPr>
+        <w:rPr>
+          <w:rFonts w:ascii="Consolas" w:hAnsi="Consolas"/>
+          <w:sz w:val="24"/>
+          <w:szCs w:val="24"/>
+          <w:lang w:val="en-GB"/>
+        </w:rPr>
+      </w:pPr>
+      <w:r>
+        <w:rPr>
+          <w:rFonts w:ascii="Consolas" w:hAnsi="Consolas"/>
+          <w:sz w:val="24"/>
+          <w:szCs w:val="24"/>
+          <w:lang w:val="en-GB"/>
+        </w:rPr>
+        <w:drawing>
+          <wp:inline distT="0" distB="0" distL="0" distR="0" wp14:anchorId="259CFF47" wp14:editId="13262765">
+            <wp:extent cx="5731510" cy="2500630"/>
+            <wp:effectExtent l="0" t="0" r="2540" b="0"/>
+            <wp:docPr id="21" name="Picture 21"/>
+            <wp:cNvGraphicFramePr>
+              <a:graphicFrameLocks xmlns:a="http://schemas.openxmlformats.org/drawingml/2006/main" noChangeAspect="1"/>
+            </wp:cNvGraphicFramePr>
+            <a:graphic xmlns:a="http://schemas.openxmlformats.org/drawingml/2006/main">
+              <a:graphicData uri="http://schemas.openxmlformats.org/drawingml/2006/picture">
+                <pic:pic xmlns:pic="http://schemas.openxmlformats.org/drawingml/2006/picture">
+                  <pic:nvPicPr>
+                    <pic:cNvPr id="1" name=""/>
+                    <pic:cNvPicPr/>
+                  </pic:nvPicPr>
+                  <pic:blipFill>
+                    <a:blip r:embed="rId67"/>
+                    <a:stretch>
+                      <a:fillRect/>
+                    </a:stretch>
+                  </pic:blipFill>
+                  <pic:spPr>
+                    <a:xfrm>
+                      <a:off x="0" y="0"/>
+                      <a:ext cx="5731510" cy="2500630"/>
+                    </a:xfrm>
+                    <a:prstGeom prst="rect">
+                      <a:avLst/>
+                    </a:prstGeom>
+                  </pic:spPr>
+                </pic:pic>
+              </a:graphicData>
+            </a:graphic>
+          </wp:inline>
+        </w:drawing>
+      </w:r>
+    </w:p>
+    <w:p>
+      <w:pPr>
+        <w:rPr>
+          <w:rFonts w:ascii="Consolas" w:hAnsi="Consolas"/>
+          <w:sz w:val="24"/>
+          <w:szCs w:val="24"/>
+          <w:lang w:val="en-GB"/>
+        </w:rPr>
+      </w:pPr>
+    </w:p>
+    <w:p>
+      <w:pPr>
+        <w:rPr>
+          <w:rFonts w:ascii="Consolas" w:hAnsi="Consolas"/>
+          <w:sz w:val="24"/>
+          <w:szCs w:val="24"/>
+          <w:lang w:val="en-GB"/>
+        </w:rPr>
+      </w:pPr>
+    </w:p>
+    <w:p>
+      <w:pPr>
+        <w:rPr>
+          <w:rFonts w:ascii="Consolas" w:hAnsi="Consolas"/>
+          <w:sz w:val="24"/>
+          <w:szCs w:val="24"/>
+          <w:lang w:val="en-GB"/>
+        </w:rPr>
+      </w:pPr>
+    </w:p>
+    <w:p>
+      <w:pPr>
+        <w:rPr>
+          <w:rFonts w:ascii="Consolas" w:hAnsi="Consolas"/>
+          <w:sz w:val="24"/>
+          <w:szCs w:val="24"/>
+          <w:lang w:val="en-GB"/>
+        </w:rPr>
+      </w:pPr>
+    </w:p>
+    <w:p>
+      <w:pPr>
+        <w:rPr>
+          <w:rFonts w:ascii="Consolas" w:hAnsi="Consolas"/>
+          <w:sz w:val="24"/>
+          <w:szCs w:val="24"/>
+          <w:lang w:val="en-GB"/>
+        </w:rPr>
+      </w:pPr>
+    </w:p>
+    <w:p>
+      <w:pPr>
+        <w:rPr>
+          <w:rFonts w:ascii="Consolas" w:hAnsi="Consolas"/>
+          <w:sz w:val="24"/>
+          <w:szCs w:val="24"/>
+          <w:lang w:val="en-GB"/>
+        </w:rPr>
+      </w:pPr>
+    </w:p>
+    <w:p>
+      <w:pPr>
+        <w:rPr>
+          <w:rFonts w:ascii="Consolas" w:hAnsi="Consolas"/>
+          <w:sz w:val="24"/>
+          <w:szCs w:val="24"/>
+          <w:lang w:val="en-GB"/>
+        </w:rPr>
+      </w:pPr>
+    </w:p>
+    <w:p>
+      <w:pPr>
+        <w:rPr>
+          <w:rFonts w:ascii="Consolas" w:hAnsi="Consolas"/>
+          <w:sz w:val="24"/>
+          <w:szCs w:val="24"/>
+          <w:lang w:val="en-GB"/>
+        </w:rPr>
+      </w:pPr>
+      <w:r>
+        <w:rPr>
+          <w:rFonts w:ascii="Consolas" w:hAnsi="Consolas"/>
+          <w:sz w:val="24"/>
+          <w:szCs w:val="24"/>
+          <w:lang w:val="en-GB"/>
+        </w:rPr>
+        <w:t xml:space="preserve">-- Q-38. Write an SQL query to list </w:t>
+      </w:r>
+      <w:proofErr w:type="spellStart"/>
+      <w:r>
+        <w:rPr>
+          <w:rFonts w:ascii="Consolas" w:hAnsi="Consolas"/>
+          <w:sz w:val="24"/>
+          <w:szCs w:val="24"/>
+          <w:lang w:val="en-GB"/>
+        </w:rPr>
+        <w:t>worker_id</w:t>
+      </w:r>
+      <w:proofErr w:type="spellEnd"/>
+      <w:r>
+        <w:rPr>
+          <w:rFonts w:ascii="Consolas" w:hAnsi="Consolas"/>
+          <w:sz w:val="24"/>
+          <w:szCs w:val="24"/>
+          <w:lang w:val="en-GB"/>
+        </w:rPr>
+        <w:t xml:space="preserve"> who does not get bonus.</w:t>
+      </w:r>
+    </w:p>
+    <w:p>
+      <w:pPr>
+        <w:rPr>
+          <w:rFonts w:ascii="Consolas" w:hAnsi="Consolas"/>
+          <w:sz w:val="24"/>
+          <w:szCs w:val="24"/>
+          <w:lang w:val="en-GB"/>
+        </w:rPr>
+      </w:pPr>
+      <w:r>
+        <w:rPr>
+          <w:rFonts w:ascii="Consolas" w:hAnsi="Consolas"/>
+          <w:noProof/>
+          <w:sz w:val="24"/>
+          <w:szCs w:val="24"/>
+          <w:lang w:val="en-US"/>
+        </w:rPr>
+        <w:lastRenderedPageBreak/>
+        <w:drawing>
+          <wp:inline distT="0" distB="0" distL="0" distR="0" wp14:anchorId="30D19A8B" wp14:editId="5D982DC2">
+            <wp:extent cx="5731510" cy="2751455"/>
+            <wp:effectExtent l="0" t="0" r="2540" b="0"/>
+            <wp:docPr id="12" name="Picture 12"/>
+            <wp:cNvGraphicFramePr>
+              <a:graphicFrameLocks xmlns:a="http://schemas.openxmlformats.org/drawingml/2006/main" noChangeAspect="1"/>
+            </wp:cNvGraphicFramePr>
+            <a:graphic xmlns:a="http://schemas.openxmlformats.org/drawingml/2006/main">
+              <a:graphicData uri="http://schemas.openxmlformats.org/drawingml/2006/picture">
+                <pic:pic xmlns:pic="http://schemas.openxmlformats.org/drawingml/2006/picture">
+                  <pic:nvPicPr>
+                    <pic:cNvPr id="1" name=""/>
+                    <pic:cNvPicPr/>
+                  </pic:nvPicPr>
+                  <pic:blipFill>
+                    <a:blip r:embed="rId68"/>
+                    <a:stretch>
+                      <a:fillRect/>
+                    </a:stretch>
+                  </pic:blipFill>
+                  <pic:spPr>
+                    <a:xfrm>
+                      <a:off x="0" y="0"/>
+                      <a:ext cx="5731510" cy="2751455"/>
+                    </a:xfrm>
+                    <a:prstGeom prst="rect">
+                      <a:avLst/>
+                    </a:prstGeom>
+                  </pic:spPr>
+                </pic:pic>
+              </a:graphicData>
+            </a:graphic>
+          </wp:inline>
+        </w:drawing>
+      </w:r>
+      <w:r>
+        <w:rPr>
+          <w:rFonts w:ascii="Consolas" w:hAnsi="Consolas"/>
+          <w:noProof/>
+          <w:sz w:val="24"/>
+          <w:szCs w:val="24"/>
+          <w:lang w:val="en-US"/>
+        </w:rPr>
+        <w:drawing>
+          <wp:inline distT="0" distB="0" distL="0" distR="0" wp14:anchorId="3AE15BF7" wp14:editId="46967063">
+            <wp:extent cx="5731510" cy="915670"/>
+            <wp:effectExtent l="0" t="0" r="2540" b="0"/>
+            <wp:docPr id="13" name="Picture 13"/>
+            <wp:cNvGraphicFramePr>
+              <a:graphicFrameLocks xmlns:a="http://schemas.openxmlformats.org/drawingml/2006/main" noChangeAspect="1"/>
+            </wp:cNvGraphicFramePr>
+            <a:graphic xmlns:a="http://schemas.openxmlformats.org/drawingml/2006/main">
+              <a:graphicData uri="http://schemas.openxmlformats.org/drawingml/2006/picture">
+                <pic:pic xmlns:pic="http://schemas.openxmlformats.org/drawingml/2006/picture">
+                  <pic:nvPicPr>
+                    <pic:cNvPr id="1" name=""/>
+                    <pic:cNvPicPr/>
+                  </pic:nvPicPr>
+                  <pic:blipFill>
+                    <a:blip r:embed="rId69"/>
+                    <a:stretch>
+                      <a:fillRect/>
+                    </a:stretch>
+                  </pic:blipFill>
+                  <pic:spPr>
+                    <a:xfrm>
+                      <a:off x="0" y="0"/>
                       <a:ext cx="5731510" cy="915670"/>
                     </a:xfrm>
                     <a:prstGeom prst="rect">
@@ -7318,7 +7473,512 @@
           <w:szCs w:val="24"/>
           <w:lang w:val="en-GB"/>
         </w:rPr>
-        <w:t xml:space="preserve">-- Q-40. Write an SQL query to fetch the departments that have less </w:t>
+        <w:t>-- Q-40. Write an SQL query to fetch the departments that have less than 4 people in it.</w:t>
+      </w:r>
+    </w:p>
+    <w:p>
+      <w:pPr>
+        <w:rPr>
+          <w:rFonts w:ascii="Consolas" w:hAnsi="Consolas"/>
+          <w:sz w:val="24"/>
+          <w:szCs w:val="24"/>
+          <w:lang w:val="en-GB"/>
+        </w:rPr>
+      </w:pPr>
+    </w:p>
+    <w:p>
+      <w:pPr>
+        <w:rPr>
+          <w:rFonts w:ascii="Consolas" w:hAnsi="Consolas"/>
+          <w:sz w:val="24"/>
+          <w:szCs w:val="24"/>
+          <w:lang w:val="en-GB"/>
+        </w:rPr>
+      </w:pPr>
+    </w:p>
+    <w:p>
+      <w:pPr>
+        <w:rPr>
+          <w:rFonts w:ascii="Consolas" w:hAnsi="Consolas"/>
+          <w:sz w:val="24"/>
+          <w:szCs w:val="24"/>
+          <w:lang w:val="en-GB"/>
+        </w:rPr>
+      </w:pPr>
+    </w:p>
+    <w:p>
+      <w:pPr>
+        <w:rPr>
+          <w:rFonts w:ascii="Consolas" w:hAnsi="Consolas"/>
+          <w:sz w:val="24"/>
+          <w:szCs w:val="24"/>
+          <w:lang w:val="en-GB"/>
+        </w:rPr>
+      </w:pPr>
+    </w:p>
+    <w:p>
+      <w:pPr>
+        <w:rPr>
+          <w:rFonts w:ascii="Consolas" w:hAnsi="Consolas"/>
+          <w:sz w:val="24"/>
+          <w:szCs w:val="24"/>
+          <w:lang w:val="en-GB"/>
+        </w:rPr>
+      </w:pPr>
+    </w:p>
+    <w:p>
+      <w:pPr>
+        <w:rPr>
+          <w:rFonts w:ascii="Consolas" w:hAnsi="Consolas"/>
+          <w:sz w:val="24"/>
+          <w:szCs w:val="24"/>
+          <w:lang w:val="en-GB"/>
+        </w:rPr>
+      </w:pPr>
+    </w:p>
+    <w:p>
+      <w:pPr>
+        <w:rPr>
+          <w:rFonts w:ascii="Consolas" w:hAnsi="Consolas"/>
+          <w:sz w:val="24"/>
+          <w:szCs w:val="24"/>
+          <w:lang w:val="en-GB"/>
+        </w:rPr>
+      </w:pPr>
+    </w:p>
+    <w:p>
+      <w:pPr>
+        <w:rPr>
+          <w:rFonts w:ascii="Consolas" w:hAnsi="Consolas"/>
+          <w:sz w:val="24"/>
+          <w:szCs w:val="24"/>
+          <w:lang w:val="en-GB"/>
+        </w:rPr>
+      </w:pPr>
+      <w:r>
+        <w:rPr>
+          <w:rFonts w:ascii="Consolas" w:hAnsi="Consolas"/>
+          <w:sz w:val="24"/>
+          <w:szCs w:val="24"/>
+          <w:lang w:val="en-GB"/>
+        </w:rPr>
+        <w:t>-- Q-41. Write an SQL query to show all departments along with the number of people in there.</w:t>
+      </w:r>
+    </w:p>
+    <w:p>
+      <w:pPr>
+        <w:rPr>
+          <w:rFonts w:ascii="Consolas" w:hAnsi="Consolas"/>
+          <w:sz w:val="24"/>
+          <w:szCs w:val="24"/>
+          <w:lang w:val="en-GB"/>
+        </w:rPr>
+      </w:pPr>
+      <w:r>
+        <w:rPr>
+          <w:rFonts w:ascii="Consolas" w:hAnsi="Consolas"/>
+          <w:sz w:val="24"/>
+          <w:szCs w:val="24"/>
+          <w:lang w:val="en-GB"/>
+        </w:rPr>
+        <w:lastRenderedPageBreak/>
+        <w:drawing>
+          <wp:inline distT="0" distB="0" distL="0" distR="0" wp14:anchorId="3E4FF7B4" wp14:editId="6B63DDF0">
+            <wp:extent cx="5731510" cy="2663190"/>
+            <wp:effectExtent l="0" t="0" r="2540" b="3810"/>
+            <wp:docPr id="2" name="Picture 2"/>
+            <wp:cNvGraphicFramePr>
+              <a:graphicFrameLocks xmlns:a="http://schemas.openxmlformats.org/drawingml/2006/main" noChangeAspect="1"/>
+            </wp:cNvGraphicFramePr>
+            <a:graphic xmlns:a="http://schemas.openxmlformats.org/drawingml/2006/main">
+              <a:graphicData uri="http://schemas.openxmlformats.org/drawingml/2006/picture">
+                <pic:pic xmlns:pic="http://schemas.openxmlformats.org/drawingml/2006/picture">
+                  <pic:nvPicPr>
+                    <pic:cNvPr id="1" name=""/>
+                    <pic:cNvPicPr/>
+                  </pic:nvPicPr>
+                  <pic:blipFill>
+                    <a:blip r:embed="rId70"/>
+                    <a:stretch>
+                      <a:fillRect/>
+                    </a:stretch>
+                  </pic:blipFill>
+                  <pic:spPr>
+                    <a:xfrm>
+                      <a:off x="0" y="0"/>
+                      <a:ext cx="5731510" cy="2663190"/>
+                    </a:xfrm>
+                    <a:prstGeom prst="rect">
+                      <a:avLst/>
+                    </a:prstGeom>
+                  </pic:spPr>
+                </pic:pic>
+              </a:graphicData>
+            </a:graphic>
+          </wp:inline>
+        </w:drawing>
+      </w:r>
+    </w:p>
+    <w:p>
+      <w:pPr>
+        <w:rPr>
+          <w:rFonts w:ascii="Consolas" w:hAnsi="Consolas"/>
+          <w:sz w:val="24"/>
+          <w:szCs w:val="24"/>
+          <w:lang w:val="en-GB"/>
+        </w:rPr>
+      </w:pPr>
+    </w:p>
+    <w:p>
+      <w:pPr>
+        <w:rPr>
+          <w:rFonts w:ascii="Consolas" w:hAnsi="Consolas"/>
+          <w:sz w:val="24"/>
+          <w:szCs w:val="24"/>
+          <w:lang w:val="en-GB"/>
+        </w:rPr>
+      </w:pPr>
+      <w:r>
+        <w:rPr>
+          <w:rFonts w:ascii="Consolas" w:hAnsi="Consolas"/>
+          <w:sz w:val="24"/>
+          <w:szCs w:val="24"/>
+          <w:lang w:val="en-GB"/>
+        </w:rPr>
+        <w:t>-- Q-42. Write an SQL query to show the last record from a table.</w:t>
+      </w:r>
+    </w:p>
+    <w:p>
+      <w:pPr>
+        <w:rPr>
+          <w:rFonts w:ascii="Consolas" w:hAnsi="Consolas"/>
+          <w:sz w:val="24"/>
+          <w:szCs w:val="24"/>
+          <w:lang w:val="en-GB"/>
+        </w:rPr>
+      </w:pPr>
+      <w:r>
+        <w:rPr>
+          <w:rFonts w:ascii="Consolas" w:hAnsi="Consolas"/>
+          <w:sz w:val="24"/>
+          <w:szCs w:val="24"/>
+          <w:lang w:val="en-GB"/>
+        </w:rPr>
+        <w:drawing>
+          <wp:inline distT="0" distB="0" distL="0" distR="0" wp14:anchorId="52942784" wp14:editId="297AE308">
+            <wp:extent cx="5731510" cy="3789045"/>
+            <wp:effectExtent l="0" t="0" r="2540" b="1905"/>
+            <wp:docPr id="14" name="Picture 14"/>
+            <wp:cNvGraphicFramePr>
+              <a:graphicFrameLocks xmlns:a="http://schemas.openxmlformats.org/drawingml/2006/main" noChangeAspect="1"/>
+            </wp:cNvGraphicFramePr>
+            <a:graphic xmlns:a="http://schemas.openxmlformats.org/drawingml/2006/main">
+              <a:graphicData uri="http://schemas.openxmlformats.org/drawingml/2006/picture">
+                <pic:pic xmlns:pic="http://schemas.openxmlformats.org/drawingml/2006/picture">
+                  <pic:nvPicPr>
+                    <pic:cNvPr id="1" name=""/>
+                    <pic:cNvPicPr/>
+                  </pic:nvPicPr>
+                  <pic:blipFill>
+                    <a:blip r:embed="rId71"/>
+                    <a:stretch>
+                      <a:fillRect/>
+                    </a:stretch>
+                  </pic:blipFill>
+                  <pic:spPr>
+                    <a:xfrm>
+                      <a:off x="0" y="0"/>
+                      <a:ext cx="5731510" cy="3789045"/>
+                    </a:xfrm>
+                    <a:prstGeom prst="rect">
+                      <a:avLst/>
+                    </a:prstGeom>
+                  </pic:spPr>
+                </pic:pic>
+              </a:graphicData>
+            </a:graphic>
+          </wp:inline>
+        </w:drawing>
+      </w:r>
+    </w:p>
+    <w:p>
+      <w:pPr>
+        <w:rPr>
+          <w:rFonts w:ascii="Consolas" w:hAnsi="Consolas"/>
+          <w:sz w:val="24"/>
+          <w:szCs w:val="24"/>
+          <w:lang w:val="en-GB"/>
+        </w:rPr>
+      </w:pPr>
+      <w:r>
+        <w:rPr>
+          <w:rFonts w:ascii="Consolas" w:hAnsi="Consolas"/>
+          <w:sz w:val="24"/>
+          <w:szCs w:val="24"/>
+          <w:lang w:val="en-GB"/>
+        </w:rPr>
+        <w:t>-- Q-43. Write an SQL query to fetch the first row of a table.</w:t>
+      </w:r>
+    </w:p>
+    <w:p>
+      <w:pPr>
+        <w:rPr>
+          <w:rFonts w:ascii="Consolas" w:hAnsi="Consolas"/>
+          <w:sz w:val="24"/>
+          <w:szCs w:val="24"/>
+          <w:lang w:val="en-GB"/>
+        </w:rPr>
+      </w:pPr>
+      <w:r>
+        <w:rPr>
+          <w:rFonts w:ascii="Consolas" w:hAnsi="Consolas"/>
+          <w:sz w:val="24"/>
+          <w:szCs w:val="24"/>
+          <w:lang w:val="en-GB"/>
+        </w:rPr>
+        <w:lastRenderedPageBreak/>
+        <w:drawing>
+          <wp:inline distT="0" distB="0" distL="0" distR="0" wp14:anchorId="1A6D04F8" wp14:editId="2ACA8998">
+            <wp:extent cx="5731510" cy="2476500"/>
+            <wp:effectExtent l="0" t="0" r="2540" b="0"/>
+            <wp:docPr id="15" name="Picture 15"/>
+            <wp:cNvGraphicFramePr>
+              <a:graphicFrameLocks xmlns:a="http://schemas.openxmlformats.org/drawingml/2006/main" noChangeAspect="1"/>
+            </wp:cNvGraphicFramePr>
+            <a:graphic xmlns:a="http://schemas.openxmlformats.org/drawingml/2006/main">
+              <a:graphicData uri="http://schemas.openxmlformats.org/drawingml/2006/picture">
+                <pic:pic xmlns:pic="http://schemas.openxmlformats.org/drawingml/2006/picture">
+                  <pic:nvPicPr>
+                    <pic:cNvPr id="1" name=""/>
+                    <pic:cNvPicPr/>
+                  </pic:nvPicPr>
+                  <pic:blipFill>
+                    <a:blip r:embed="rId72"/>
+                    <a:stretch>
+                      <a:fillRect/>
+                    </a:stretch>
+                  </pic:blipFill>
+                  <pic:spPr>
+                    <a:xfrm>
+                      <a:off x="0" y="0"/>
+                      <a:ext cx="5731510" cy="2476500"/>
+                    </a:xfrm>
+                    <a:prstGeom prst="rect">
+                      <a:avLst/>
+                    </a:prstGeom>
+                  </pic:spPr>
+                </pic:pic>
+              </a:graphicData>
+            </a:graphic>
+          </wp:inline>
+        </w:drawing>
+      </w:r>
+    </w:p>
+    <w:p>
+      <w:pPr>
+        <w:rPr>
+          <w:rFonts w:ascii="Consolas" w:hAnsi="Consolas"/>
+          <w:sz w:val="24"/>
+          <w:szCs w:val="24"/>
+          <w:lang w:val="en-GB"/>
+        </w:rPr>
+      </w:pPr>
+      <w:r>
+        <w:rPr>
+          <w:rFonts w:ascii="Consolas" w:hAnsi="Consolas"/>
+          <w:sz w:val="24"/>
+          <w:szCs w:val="24"/>
+          <w:lang w:val="en-GB"/>
+        </w:rPr>
+        <w:t>-- Q-44. Write an SQL query to fetch the last five records from a table.</w:t>
+      </w:r>
+    </w:p>
+    <w:p>
+      <w:pPr>
+        <w:rPr>
+          <w:rFonts w:ascii="Consolas" w:hAnsi="Consolas"/>
+          <w:sz w:val="24"/>
+          <w:szCs w:val="24"/>
+          <w:lang w:val="en-GB"/>
+        </w:rPr>
+      </w:pPr>
+      <w:r>
+        <w:rPr>
+          <w:rFonts w:ascii="Consolas" w:hAnsi="Consolas"/>
+          <w:sz w:val="24"/>
+          <w:szCs w:val="24"/>
+          <w:lang w:val="en-GB"/>
+        </w:rPr>
+        <w:drawing>
+          <wp:inline distT="0" distB="0" distL="0" distR="0" wp14:anchorId="785886FD" wp14:editId="766C1DC7">
+            <wp:extent cx="5731510" cy="3047365"/>
+            <wp:effectExtent l="0" t="0" r="2540" b="635"/>
+            <wp:docPr id="17" name="Picture 17"/>
+            <wp:cNvGraphicFramePr>
+              <a:graphicFrameLocks xmlns:a="http://schemas.openxmlformats.org/drawingml/2006/main" noChangeAspect="1"/>
+            </wp:cNvGraphicFramePr>
+            <a:graphic xmlns:a="http://schemas.openxmlformats.org/drawingml/2006/main">
+              <a:graphicData uri="http://schemas.openxmlformats.org/drawingml/2006/picture">
+                <pic:pic xmlns:pic="http://schemas.openxmlformats.org/drawingml/2006/picture">
+                  <pic:nvPicPr>
+                    <pic:cNvPr id="1" name=""/>
+                    <pic:cNvPicPr/>
+                  </pic:nvPicPr>
+                  <pic:blipFill>
+                    <a:blip r:embed="rId73"/>
+                    <a:stretch>
+                      <a:fillRect/>
+                    </a:stretch>
+                  </pic:blipFill>
+                  <pic:spPr>
+                    <a:xfrm>
+                      <a:off x="0" y="0"/>
+                      <a:ext cx="5731510" cy="3047365"/>
+                    </a:xfrm>
+                    <a:prstGeom prst="rect">
+                      <a:avLst/>
+                    </a:prstGeom>
+                  </pic:spPr>
+                </pic:pic>
+              </a:graphicData>
+            </a:graphic>
+          </wp:inline>
+        </w:drawing>
+      </w:r>
+    </w:p>
+    <w:p>
+      <w:pPr>
+        <w:rPr>
+          <w:rFonts w:ascii="Consolas" w:hAnsi="Consolas"/>
+          <w:sz w:val="24"/>
+          <w:szCs w:val="24"/>
+          <w:lang w:val="en-GB"/>
+        </w:rPr>
+      </w:pPr>
+      <w:r>
+        <w:rPr>
+          <w:rFonts w:ascii="Consolas" w:hAnsi="Consolas"/>
+          <w:sz w:val="24"/>
+          <w:szCs w:val="24"/>
+          <w:lang w:val="en-GB"/>
+        </w:rPr>
+        <w:t>-- Q-45. Write an SQL query to print the name of employees having the highest salary in each department.</w:t>
+      </w:r>
+    </w:p>
+    <w:p>
+      <w:pPr>
+        <w:rPr>
+          <w:rFonts w:ascii="Consolas" w:hAnsi="Consolas"/>
+          <w:sz w:val="24"/>
+          <w:szCs w:val="24"/>
+          <w:lang w:val="en-GB"/>
+        </w:rPr>
+      </w:pPr>
+    </w:p>
+    <w:p>
+      <w:pPr>
+        <w:rPr>
+          <w:rFonts w:ascii="Consolas" w:hAnsi="Consolas"/>
+          <w:sz w:val="24"/>
+          <w:szCs w:val="24"/>
+          <w:lang w:val="en-GB"/>
+        </w:rPr>
+      </w:pPr>
+      <w:r>
+        <w:rPr>
+          <w:rFonts w:ascii="Consolas" w:hAnsi="Consolas"/>
+          <w:sz w:val="24"/>
+          <w:szCs w:val="24"/>
+          <w:lang w:val="en-GB"/>
+        </w:rPr>
+        <w:t>-- Q-46. Write an SQL query to fetch three max salaries from a table using co-related subquery</w:t>
+      </w:r>
+    </w:p>
+    <w:p>
+      <w:pPr>
+        <w:rPr>
+          <w:rFonts w:ascii="Consolas" w:hAnsi="Consolas"/>
+          <w:sz w:val="24"/>
+          <w:szCs w:val="24"/>
+          <w:lang w:val="en-GB"/>
+        </w:rPr>
+      </w:pPr>
+    </w:p>
+    <w:p>
+      <w:pPr>
+        <w:rPr>
+          <w:rFonts w:ascii="Consolas" w:hAnsi="Consolas"/>
+          <w:sz w:val="24"/>
+          <w:szCs w:val="24"/>
+          <w:lang w:val="en-GB"/>
+        </w:rPr>
+      </w:pPr>
+      <w:r>
+        <w:rPr>
+          <w:rFonts w:ascii="Consolas" w:hAnsi="Consolas"/>
+          <w:sz w:val="24"/>
+          <w:szCs w:val="24"/>
+          <w:lang w:val="en-GB"/>
+        </w:rPr>
+        <w:t>-- DRY RUN AFTER REVISING THE CORELATED SUBQUERY CONCEPT FROM LEC-9.</w:t>
+      </w:r>
+    </w:p>
+    <w:p>
+      <w:pPr>
+        <w:rPr>
+          <w:rFonts w:ascii="Consolas" w:hAnsi="Consolas"/>
+          <w:sz w:val="24"/>
+          <w:szCs w:val="24"/>
+          <w:lang w:val="en-GB"/>
+        </w:rPr>
+      </w:pPr>
+    </w:p>
+    <w:p>
+      <w:pPr>
+        <w:rPr>
+          <w:rFonts w:ascii="Consolas" w:hAnsi="Consolas"/>
+          <w:sz w:val="24"/>
+          <w:szCs w:val="24"/>
+          <w:lang w:val="en-GB"/>
+        </w:rPr>
+      </w:pPr>
+      <w:r>
+        <w:rPr>
+          <w:rFonts w:ascii="Consolas" w:hAnsi="Consolas"/>
+          <w:sz w:val="24"/>
+          <w:szCs w:val="24"/>
+          <w:lang w:val="en-GB"/>
+        </w:rPr>
+        <w:t>-- Q-47. Write an SQL query to fetch three min salaries from a table using co-related subquery</w:t>
+      </w:r>
+    </w:p>
+    <w:p>
+      <w:pPr>
+        <w:rPr>
+          <w:rFonts w:ascii="Consolas" w:hAnsi="Consolas"/>
+          <w:sz w:val="24"/>
+          <w:szCs w:val="24"/>
+          <w:lang w:val="en-GB"/>
+        </w:rPr>
+      </w:pPr>
+    </w:p>
+    <w:p>
+      <w:pPr>
+        <w:rPr>
+          <w:rFonts w:ascii="Consolas" w:hAnsi="Consolas"/>
+          <w:sz w:val="24"/>
+          <w:szCs w:val="24"/>
+          <w:lang w:val="en-GB"/>
+        </w:rPr>
+      </w:pPr>
+      <w:r>
+        <w:rPr>
+          <w:rFonts w:ascii="Consolas" w:hAnsi="Consolas"/>
+          <w:sz w:val="24"/>
+          <w:szCs w:val="24"/>
+          <w:lang w:val="en-GB"/>
+        </w:rPr>
+        <w:t>-- Q-48. Write an SQL query to fetch nth max</w:t>
       </w:r>
       <w:bookmarkStart w:id="0" w:name="_GoBack"/>
       <w:bookmarkEnd w:id="0"/>
@@ -7329,7 +7989,171 @@
           <w:szCs w:val="24"/>
           <w:lang w:val="en-GB"/>
         </w:rPr>
-        <w:t>than 4 people in it.</w:t>
+        <w:t xml:space="preserve"> salaries from a table.</w:t>
+      </w:r>
+    </w:p>
+    <w:p>
+      <w:pPr>
+        <w:rPr>
+          <w:rFonts w:ascii="Consolas" w:hAnsi="Consolas"/>
+          <w:sz w:val="24"/>
+          <w:szCs w:val="24"/>
+          <w:lang w:val="en-GB"/>
+        </w:rPr>
+      </w:pPr>
+    </w:p>
+    <w:p>
+      <w:pPr>
+        <w:rPr>
+          <w:rFonts w:ascii="Consolas" w:hAnsi="Consolas"/>
+          <w:sz w:val="24"/>
+          <w:szCs w:val="24"/>
+          <w:lang w:val="en-GB"/>
+        </w:rPr>
+      </w:pPr>
+      <w:r>
+        <w:rPr>
+          <w:rFonts w:ascii="Consolas" w:hAnsi="Consolas"/>
+          <w:sz w:val="24"/>
+          <w:szCs w:val="24"/>
+          <w:lang w:val="en-GB"/>
+        </w:rPr>
+        <w:t>-- Q-49. Write an SQL query to fetch departments along with the total salaries paid for each of them.</w:t>
+      </w:r>
+    </w:p>
+    <w:p>
+      <w:pPr>
+        <w:rPr>
+          <w:rFonts w:ascii="Consolas" w:hAnsi="Consolas"/>
+          <w:sz w:val="24"/>
+          <w:szCs w:val="24"/>
+          <w:lang w:val="en-GB"/>
+        </w:rPr>
+      </w:pPr>
+      <w:r>
+        <w:rPr>
+          <w:rFonts w:ascii="Consolas" w:hAnsi="Consolas"/>
+          <w:sz w:val="24"/>
+          <w:szCs w:val="24"/>
+          <w:lang w:val="en-GB"/>
+        </w:rPr>
+        <w:drawing>
+          <wp:inline distT="0" distB="0" distL="0" distR="0" wp14:anchorId="02FB590D" wp14:editId="374F0939">
+            <wp:extent cx="5731510" cy="3108325"/>
+            <wp:effectExtent l="0" t="0" r="2540" b="0"/>
+            <wp:docPr id="18" name="Picture 18"/>
+            <wp:cNvGraphicFramePr>
+              <a:graphicFrameLocks xmlns:a="http://schemas.openxmlformats.org/drawingml/2006/main" noChangeAspect="1"/>
+            </wp:cNvGraphicFramePr>
+            <a:graphic xmlns:a="http://schemas.openxmlformats.org/drawingml/2006/main">
+              <a:graphicData uri="http://schemas.openxmlformats.org/drawingml/2006/picture">
+                <pic:pic xmlns:pic="http://schemas.openxmlformats.org/drawingml/2006/picture">
+                  <pic:nvPicPr>
+                    <pic:cNvPr id="1" name=""/>
+                    <pic:cNvPicPr/>
+                  </pic:nvPicPr>
+                  <pic:blipFill>
+                    <a:blip r:embed="rId74"/>
+                    <a:stretch>
+                      <a:fillRect/>
+                    </a:stretch>
+                  </pic:blipFill>
+                  <pic:spPr>
+                    <a:xfrm>
+                      <a:off x="0" y="0"/>
+                      <a:ext cx="5731510" cy="3108325"/>
+                    </a:xfrm>
+                    <a:prstGeom prst="rect">
+                      <a:avLst/>
+                    </a:prstGeom>
+                  </pic:spPr>
+                </pic:pic>
+              </a:graphicData>
+            </a:graphic>
+          </wp:inline>
+        </w:drawing>
+      </w:r>
+    </w:p>
+    <w:p>
+      <w:pPr>
+        <w:rPr>
+          <w:rFonts w:ascii="Consolas" w:hAnsi="Consolas"/>
+          <w:sz w:val="24"/>
+          <w:szCs w:val="24"/>
+          <w:lang w:val="en-GB"/>
+        </w:rPr>
+      </w:pPr>
+    </w:p>
+    <w:p>
+      <w:pPr>
+        <w:rPr>
+          <w:rFonts w:ascii="Consolas" w:hAnsi="Consolas"/>
+          <w:sz w:val="24"/>
+          <w:szCs w:val="24"/>
+          <w:lang w:val="en-GB"/>
+        </w:rPr>
+      </w:pPr>
+      <w:r>
+        <w:rPr>
+          <w:rFonts w:ascii="Consolas" w:hAnsi="Consolas"/>
+          <w:sz w:val="24"/>
+          <w:szCs w:val="24"/>
+          <w:lang w:val="en-GB"/>
+        </w:rPr>
+        <w:t>-- Q-50. Write an SQL query to fetch the names of workers who earn the highest salary.</w:t>
+      </w:r>
+    </w:p>
+    <w:p>
+      <w:pPr>
+        <w:rPr>
+          <w:rFonts w:ascii="Consolas" w:hAnsi="Consolas"/>
+          <w:sz w:val="24"/>
+          <w:szCs w:val="24"/>
+          <w:lang w:val="en-GB"/>
+        </w:rPr>
+      </w:pPr>
+      <w:r>
+        <w:rPr>
+          <w:rFonts w:ascii="Consolas" w:hAnsi="Consolas"/>
+          <w:sz w:val="24"/>
+          <w:szCs w:val="24"/>
+          <w:lang w:val="en-GB"/>
+        </w:rPr>
+        <w:drawing>
+          <wp:inline distT="0" distB="0" distL="0" distR="0" wp14:anchorId="1445F5B2" wp14:editId="3E38063A">
+            <wp:extent cx="5731510" cy="1949450"/>
+            <wp:effectExtent l="0" t="0" r="2540" b="0"/>
+            <wp:docPr id="19" name="Picture 19"/>
+            <wp:cNvGraphicFramePr>
+              <a:graphicFrameLocks xmlns:a="http://schemas.openxmlformats.org/drawingml/2006/main" noChangeAspect="1"/>
+            </wp:cNvGraphicFramePr>
+            <a:graphic xmlns:a="http://schemas.openxmlformats.org/drawingml/2006/main">
+              <a:graphicData uri="http://schemas.openxmlformats.org/drawingml/2006/picture">
+                <pic:pic xmlns:pic="http://schemas.openxmlformats.org/drawingml/2006/picture">
+                  <pic:nvPicPr>
+                    <pic:cNvPr id="1" name=""/>
+                    <pic:cNvPicPr/>
+                  </pic:nvPicPr>
+                  <pic:blipFill>
+                    <a:blip r:embed="rId75"/>
+                    <a:stretch>
+                      <a:fillRect/>
+                    </a:stretch>
+                  </pic:blipFill>
+                  <pic:spPr>
+                    <a:xfrm>
+                      <a:off x="0" y="0"/>
+                      <a:ext cx="5731510" cy="1949450"/>
+                    </a:xfrm>
+                    <a:prstGeom prst="rect">
+                      <a:avLst/>
+                    </a:prstGeom>
+                  </pic:spPr>
+                </pic:pic>
+              </a:graphicData>
+            </a:graphic>
+          </wp:inline>
+        </w:drawing>
       </w:r>
     </w:p>
     <w:sectPr>

</xml_diff>